<commit_message>
zosity unity a alg
pridanie binarnej sustavy
</commit_message>
<xml_diff>
--- a/Zosit - UNITY.docx
+++ b/Zosit - UNITY.docx
@@ -18843,10 +18843,25 @@
     </w:p>
     <w:p>
       <w:r>
-        <w:t>Na zareagovanie objektu na iný sa používa „kolízia“. Aby sa dala zachytiť, je nutné, aby oba objekty mali na sebe komponent COLLIDER a aspoň jeden z nich RIGIBODY.</w:t>
-      </w:r>
-      <w:r>
-        <w:t xml:space="preserve"> Pokiaľ nechceme prepočítavať fyziku objektu, môže sa zvoliť možnosť KINEMATIC na RB. Treba rozlišovať 2D/3D objekty. Všetky spomenuté komponenty a metódy udalostí majú verziu 2D aj 3D (napr. RB / RB2D)</w:t>
+        <w:t xml:space="preserve">Na zareagovanie objektov medzi sebou </w:t>
+      </w:r>
+      <w:r>
+        <w:t xml:space="preserve">sa používa </w:t>
+      </w:r>
+      <w:r>
+        <w:t xml:space="preserve">tzv. </w:t>
+      </w:r>
+      <w:r>
+        <w:t>„</w:t>
+      </w:r>
+      <w:r>
+        <w:t xml:space="preserve"> detekcia kolízie</w:t>
+      </w:r>
+      <w:r>
+        <w:t>“. Aby sa dala zachytiť, je nutné, aby oba objekty mali na sebe komponent COLLIDER a aspoň jeden z nich RIGIBODY.</w:t>
+      </w:r>
+      <w:r>
+        <w:t xml:space="preserve"> Pokiaľ nechceme prepočítavať fyziku objektu, môže sa zvoliť možnosť KINEMATIC. Treba rozlišovať 2D/3D objekty. Všetky spomenuté komponenty a metódy udalostí majú verziu 2D aj 3D</w:t>
       </w:r>
       <w:r>
         <w:t>.</w:t>
@@ -18862,7 +18877,25 @@
       </w:r>
       <w:proofErr w:type="spellEnd"/>
       <w:r>
-        <w:t xml:space="preserve"> kolízie, ale neovplyvniť „spúšťač“ (napr. chceme zareagovať na dotyk s mincou, cez ktorú skáčeme, ale nechceme, aby sme sa od nej odrazili), použijeme TRIGGER. Pokiaľ chceme zachytiť dotyk a prepočítať fyziku reakcie (napr. náraz do steny), použijeme COLLISION.</w:t>
+        <w:t xml:space="preserve"> kolízie, ale </w:t>
+      </w:r>
+      <w:r>
+        <w:t xml:space="preserve">vzájomne </w:t>
+      </w:r>
+      <w:r>
+        <w:t xml:space="preserve">neovplyvniť </w:t>
+      </w:r>
+      <w:r>
+        <w:t>objekty</w:t>
+      </w:r>
+      <w:r>
+        <w:t xml:space="preserve"> (napr. chcem</w:t>
+      </w:r>
+      <w:r>
+        <w:t>e zareagovať na dotyk s mincou</w:t>
+      </w:r>
+      <w:r>
+        <w:t>, ale nechceme, aby sme sa od nej odrazili), použijeme TRIGGER. Pokiaľ chceme zachytiť dotyk a prepočítať fyziku reakcie (napr. náraz do steny), použijeme COLLISION.</w:t>
       </w:r>
     </w:p>
     <w:p>
@@ -18934,11 +18967,34 @@
     </w:p>
     <w:p>
       <w:r>
-        <w:t xml:space="preserve">Na objekte, ktorý chceme zachytiť, zapneme vlastnosť </w:t>
-      </w:r>
-      <w:proofErr w:type="spellStart"/>
-      <w:r>
-        <w:t>IsTrigger</w:t>
+        <w:t xml:space="preserve">Na objekte, </w:t>
+      </w:r>
+      <w:r>
+        <w:t xml:space="preserve">s </w:t>
+      </w:r>
+      <w:r>
+        <w:t>ktorý</w:t>
+      </w:r>
+      <w:r>
+        <w:t>m</w:t>
+      </w:r>
+      <w:r>
+        <w:t xml:space="preserve"> chceme </w:t>
+      </w:r>
+      <w:proofErr w:type="spellStart"/>
+      <w:r>
+        <w:t>interagovať</w:t>
+      </w:r>
+      <w:proofErr w:type="spellEnd"/>
+      <w:r>
+        <w:t xml:space="preserve">, zapneme vlastnosť </w:t>
+      </w:r>
+      <w:proofErr w:type="spellStart"/>
+      <w:r>
+        <w:t>IsTrigge</w:t>
+      </w:r>
+      <w:r>
+        <w:t>r</w:t>
       </w:r>
       <w:proofErr w:type="spellEnd"/>
       <w:r>
@@ -18950,10 +19006,65 @@
       </w:r>
       <w:proofErr w:type="spellEnd"/>
       <w:r>
-        <w:t>. (nie na oboch)</w:t>
+        <w:t xml:space="preserve"> (nie na oboch)</w:t>
       </w:r>
       <w:r>
         <w:t>. Tým sa stane akoby nehmotný.</w:t>
+      </w:r>
+      <w:r>
+        <w:t xml:space="preserve"> </w:t>
+      </w:r>
+      <w:r>
+        <w:t xml:space="preserve">Môže sa zmeniť v </w:t>
+      </w:r>
+      <w:r>
+        <w:t xml:space="preserve">RB2D BODYTYPE na KINEMATIC, </w:t>
+      </w:r>
+      <w:r>
+        <w:t>čí</w:t>
+      </w:r>
+      <w:r>
+        <w:t>m sa odignoruje p</w:t>
+      </w:r>
+      <w:r>
+        <w:t>ô</w:t>
+      </w:r>
+      <w:r>
+        <w:t>sobenie fyziky</w:t>
+      </w:r>
+      <w:r>
+        <w:t xml:space="preserve"> a tým ovplyvňovanie okolím</w:t>
+      </w:r>
+      <w:r>
+        <w:t xml:space="preserve">. </w:t>
+      </w:r>
+      <w:proofErr w:type="spellStart"/>
+      <w:r>
+        <w:t>Constrains</w:t>
+      </w:r>
+      <w:proofErr w:type="spellEnd"/>
+      <w:r>
+        <w:t xml:space="preserve"> </w:t>
+      </w:r>
+      <w:r>
+        <w:t xml:space="preserve">na RB </w:t>
+      </w:r>
+      <w:r>
+        <w:t xml:space="preserve">sa môže </w:t>
+      </w:r>
+      <w:proofErr w:type="spellStart"/>
+      <w:r>
+        <w:t>freez_n</w:t>
+      </w:r>
+      <w:r>
+        <w:t>u</w:t>
+      </w:r>
+      <w:r>
+        <w:t>ť</w:t>
+      </w:r>
+      <w:proofErr w:type="spellEnd"/>
+      <w:r>
+        <w:t>.</w:t>
       </w:r>
     </w:p>
     <w:p>
@@ -19020,59 +19131,16 @@
       </w:r>
       <w:proofErr w:type="spellEnd"/>
       <w:r>
-        <w:t xml:space="preserve"> nesmie byť zvolený. Môže sa zmeniť v </w:t>
-      </w:r>
-      <w:r>
-        <w:t xml:space="preserve">RB2D BODYTYPE na KINEMATIC, </w:t>
-      </w:r>
-      <w:r>
-        <w:t>čí</w:t>
-      </w:r>
-      <w:r>
-        <w:t>m sa odignoruje p</w:t>
-      </w:r>
-      <w:r>
-        <w:t>ô</w:t>
-      </w:r>
-      <w:r>
-        <w:t>sobenie fyziky</w:t>
-      </w:r>
-      <w:r>
-        <w:t xml:space="preserve">. </w:t>
-      </w:r>
-      <w:proofErr w:type="spellStart"/>
-      <w:r>
-        <w:t>Constrains</w:t>
-      </w:r>
-      <w:proofErr w:type="spellEnd"/>
-      <w:r>
-        <w:t xml:space="preserve"> sa môže </w:t>
-      </w:r>
-      <w:proofErr w:type="spellStart"/>
-      <w:r>
-        <w:t>freez_nuť</w:t>
-      </w:r>
-      <w:proofErr w:type="spellEnd"/>
-      <w:r>
-        <w:t xml:space="preserve">. </w:t>
-      </w:r>
-      <w:r>
-        <w:t>V RB2D sa zmen</w:t>
-      </w:r>
-      <w:r>
-        <w:t xml:space="preserve">í </w:t>
-      </w:r>
-      <w:r>
-        <w:t>USE</w:t>
-      </w:r>
-      <w:r>
-        <w:t>_</w:t>
-      </w:r>
-      <w:r>
-        <w:t>FULL</w:t>
-      </w:r>
-      <w:r>
-        <w:t>_KIN*** na CHECK.</w:t>
+        <w:t xml:space="preserve"> nesmie byť zvolený na objektoch.</w:t>
+      </w:r>
+      <w:r>
+        <w:t xml:space="preserve"> </w:t>
+      </w:r>
+      <w:r>
+        <w:t>Aspoň jeden objekt musí byť DYNAMIC</w:t>
+      </w:r>
+      <w:r>
+        <w:t>.</w:t>
       </w:r>
     </w:p>
     <w:p>
@@ -19088,6 +19156,8 @@
         <w:lastRenderedPageBreak/>
         <w:t>Príklad:</w:t>
       </w:r>
+      <w:bookmarkStart w:id="0" w:name="_GoBack"/>
+      <w:bookmarkEnd w:id="0"/>
     </w:p>
     <w:p/>
     <w:p/>
@@ -19694,8 +19764,20 @@
       </w:pPr>
     </w:p>
     <w:p>
-      <w:bookmarkStart w:id="0" w:name="_GoBack"/>
-      <w:bookmarkEnd w:id="0"/>
+      <w:r>
+        <w:t xml:space="preserve">DETAILY NA: </w:t>
+      </w:r>
+      <w:hyperlink r:id="rId12" w:history="1">
+        <w:r>
+          <w:rPr>
+            <w:rStyle w:val="Hypertextovprepojenie"/>
+          </w:rPr>
+          <w:t>https://www.youtube.com/watch?v=Bc9lmHjqLZc</w:t>
+        </w:r>
+      </w:hyperlink>
+      <w:r>
+        <w:t xml:space="preserve"> </w:t>
+      </w:r>
     </w:p>
     <w:p/>
     <w:p>
@@ -19744,19 +19826,41 @@
         <w:rPr>
           <w:color w:val="C45911" w:themeColor="accent2" w:themeShade="BF"/>
         </w:rPr>
-        <w:t>vy</w:t>
-      </w:r>
+        <w:t>vyskusanie</w:t>
+      </w:r>
+      <w:proofErr w:type="spellEnd"/>
       <w:r>
         <w:rPr>
           <w:color w:val="C45911" w:themeColor="accent2" w:themeShade="BF"/>
         </w:rPr>
-        <w:t>skusanie</w:t>
-      </w:r>
-      <w:proofErr w:type="spellEnd"/>
+        <w:t xml:space="preserve"> </w:t>
+      </w:r>
+      <w:proofErr w:type="spellStart"/>
       <w:r>
         <w:rPr>
           <w:color w:val="C45911" w:themeColor="accent2" w:themeShade="BF"/>
         </w:rPr>
+        <w:t>prefabu</w:t>
+      </w:r>
+      <w:proofErr w:type="spellEnd"/>
+      <w:r>
+        <w:rPr>
+          <w:color w:val="C45911" w:themeColor="accent2" w:themeShade="BF"/>
+        </w:rPr>
+        <w:t xml:space="preserve"> a v </w:t>
+      </w:r>
+      <w:proofErr w:type="spellStart"/>
+      <w:r>
+        <w:rPr>
+          <w:color w:val="C45911" w:themeColor="accent2" w:themeShade="BF"/>
+        </w:rPr>
+        <w:t>nom</w:t>
+      </w:r>
+      <w:proofErr w:type="spellEnd"/>
+      <w:r>
+        <w:rPr>
+          <w:color w:val="C45911" w:themeColor="accent2" w:themeShade="BF"/>
+        </w:rPr>
         <w:t xml:space="preserve"> </w:t>
       </w:r>
       <w:proofErr w:type="spellStart"/>
@@ -19764,62 +19868,28 @@
         <w:rPr>
           <w:color w:val="C45911" w:themeColor="accent2" w:themeShade="BF"/>
         </w:rPr>
-        <w:t>prefabu</w:t>
+        <w:t>naprogramovat</w:t>
       </w:r>
       <w:proofErr w:type="spellEnd"/>
       <w:r>
         <w:rPr>
           <w:color w:val="C45911" w:themeColor="accent2" w:themeShade="BF"/>
         </w:rPr>
-        <w:t xml:space="preserve"> a v </w:t>
+        <w:t xml:space="preserve"> RANDOM </w:t>
       </w:r>
       <w:proofErr w:type="spellStart"/>
       <w:r>
         <w:rPr>
           <w:color w:val="C45911" w:themeColor="accent2" w:themeShade="BF"/>
         </w:rPr>
-        <w:t>nom</w:t>
+        <w:t>rotaciu</w:t>
       </w:r>
       <w:proofErr w:type="spellEnd"/>
       <w:r>
         <w:rPr>
           <w:color w:val="C45911" w:themeColor="accent2" w:themeShade="BF"/>
         </w:rPr>
-        <w:t xml:space="preserve"> </w:t>
-      </w:r>
-      <w:proofErr w:type="spellStart"/>
-      <w:r>
-        <w:rPr>
-          <w:color w:val="C45911" w:themeColor="accent2" w:themeShade="BF"/>
-        </w:rPr>
-        <w:t>naprogramovat</w:t>
-      </w:r>
-      <w:proofErr w:type="spellEnd"/>
-      <w:r>
-        <w:rPr>
-          <w:color w:val="C45911" w:themeColor="accent2" w:themeShade="BF"/>
-        </w:rPr>
-        <w:t xml:space="preserve"> RANDOM </w:t>
-      </w:r>
-      <w:proofErr w:type="spellStart"/>
-      <w:r>
-        <w:rPr>
-          <w:color w:val="C45911" w:themeColor="accent2" w:themeShade="BF"/>
-        </w:rPr>
-        <w:t>rotaciu</w:t>
-      </w:r>
-      <w:proofErr w:type="spellEnd"/>
-      <w:r>
-        <w:rPr>
-          <w:color w:val="C45911" w:themeColor="accent2" w:themeShade="BF"/>
-        </w:rPr>
-        <w:t xml:space="preserve"> mince</w:t>
-      </w:r>
-      <w:r>
-        <w:rPr>
-          <w:color w:val="C45911" w:themeColor="accent2" w:themeShade="BF"/>
-        </w:rPr>
-        <w:t xml:space="preserve"> (</w:t>
+        <w:t xml:space="preserve"> mince (</w:t>
       </w:r>
       <w:proofErr w:type="spellStart"/>
       <w:r>
@@ -20702,7 +20772,7 @@
 </file>
 
 <file path=customXml/itemProps1.xml><?xml version="1.0" encoding="utf-8"?>
-<ds:datastoreItem xmlns:ds="http://schemas.openxmlformats.org/officeDocument/2006/customXml" ds:itemID="{6162311B-7A0F-489D-9D38-E4553BBC2226}">
+<ds:datastoreItem xmlns:ds="http://schemas.openxmlformats.org/officeDocument/2006/customXml" ds:itemID="{01E81AA1-C3CD-4FDB-A501-CDEF679D9EA3}">
   <ds:schemaRefs>
     <ds:schemaRef ds:uri="http://schemas.openxmlformats.org/officeDocument/2006/bibliography"/>
   </ds:schemaRefs>

</xml_diff>